<commit_message>
Changes after review in files✅
</commit_message>
<xml_diff>
--- a/Documentation/1.Golden Page.docx
+++ b/Documentation/1.Golden Page.docx
@@ -758,7 +758,31 @@
         <w:rPr>
           <w:color w:val="3366FF"/>
         </w:rPr>
-        <w:t>M. A. Patil</w:t>
+        <w:t>B</w:t>
+      </w:r>
+      <w:r>
+        <w:rPr>
+          <w:color w:val="3366FF"/>
+        </w:rPr>
+        <w:t xml:space="preserve">. </w:t>
+      </w:r>
+      <w:r>
+        <w:rPr>
+          <w:color w:val="3366FF"/>
+        </w:rPr>
+        <w:t>S</w:t>
+      </w:r>
+      <w:r>
+        <w:rPr>
+          <w:color w:val="3366FF"/>
+        </w:rPr>
+        <w:t xml:space="preserve">. </w:t>
+      </w:r>
+      <w:r>
+        <w:rPr>
+          <w:color w:val="3366FF"/>
+        </w:rPr>
+        <w:t>Jadhav</w:t>
       </w:r>
     </w:p>
     <w:p>

</xml_diff>